<commit_message>
Fixed checkstyle in second practice
</commit_message>
<xml_diff>
--- a/src/main/java/laura/practices/third/UML.docx
+++ b/src/main/java/laura/practices/third/UML.docx
@@ -2,6 +2,22 @@
 <file path=word/document.xml><?xml version="1.0" encoding="utf-8"?>
 <w:document xmlns:wpc="http://schemas.microsoft.com/office/word/2010/wordprocessingCanvas" xmlns:mc="http://schemas.openxmlformats.org/markup-compatibility/2006" xmlns:o="urn:schemas-microsoft-com:office:office" xmlns:r="http://schemas.openxmlformats.org/officeDocument/2006/relationships" xmlns:m="http://schemas.openxmlformats.org/officeDocument/2006/math" xmlns:v="urn:schemas-microsoft-com:vml" xmlns:wp14="http://schemas.microsoft.com/office/word/2010/wordprocessingDrawing" xmlns:wp="http://schemas.openxmlformats.org/drawingml/2006/wordprocessingDrawing" xmlns:w10="urn:schemas-microsoft-com:office:word" xmlns:w="http://schemas.openxmlformats.org/wordprocessingml/2006/main" xmlns:w14="http://schemas.microsoft.com/office/word/2010/wordml" xmlns:w15="http://schemas.microsoft.com/office/word/2012/wordml" xmlns:wpg="http://schemas.microsoft.com/office/word/2010/wordprocessingGroup" xmlns:wpi="http://schemas.microsoft.com/office/word/2010/wordprocessingInk" xmlns:wne="http://schemas.microsoft.com/office/word/2006/wordml" xmlns:wps="http://schemas.microsoft.com/office/word/2010/wordprocessingShape" mc:Ignorable="w14 w15 wp14">
   <w:body>
+    <w:p>
+      <w:pPr>
+        <w:rPr>
+          <w:b/>
+          <w:u w:val="single"/>
+        </w:rPr>
+      </w:pPr>
+      <w:r>
+        <w:rPr>
+          <w:b/>
+        </w:rPr>
+        <w:t>2.1 Exercise Chess Board</w:t>
+      </w:r>
+      <w:bookmarkStart w:id="0" w:name="_GoBack"/>
+      <w:bookmarkEnd w:id="0"/>
+    </w:p>
     <w:tbl>
       <w:tblPr>
         <w:tblStyle w:val="Tablaconcuadrcula"/>
@@ -585,10 +601,7 @@
         </mc:AlternateContent>
       </w:r>
     </w:p>
-    <w:p>
-      <w:bookmarkStart w:id="0" w:name="_GoBack"/>
-      <w:bookmarkEnd w:id="0"/>
-    </w:p>
+    <w:p/>
     <w:tbl>
       <w:tblPr>
         <w:tblStyle w:val="Tablaconcuadrcula"/>
@@ -668,7 +681,19 @@
       </w:tr>
     </w:tbl>
     <w:p/>
-    <w:p/>
+    <w:p>
+      <w:pPr>
+        <w:rPr>
+          <w:b/>
+        </w:rPr>
+      </w:pPr>
+      <w:r>
+        <w:rPr>
+          <w:b/>
+        </w:rPr>
+        <w:t>2.2 Exercise Figures</w:t>
+      </w:r>
+    </w:p>
     <w:sectPr>
       <w:pgSz w:w="12240" w:h="15840"/>
       <w:pgMar w:top="1417" w:right="1701" w:bottom="1417" w:left="1701" w:header="708" w:footer="708" w:gutter="0"/>

</xml_diff>